<commit_message>
fix(master): edited lab8 report.md: added bibliography
</commit_message>
<xml_diff>
--- a/lab8/report/report.docx
+++ b/lab8/report/report.docx
@@ -1268,6 +1268,18 @@
       </w:r>
     </w:p>
     <w:bookmarkEnd w:id="31"/>
+    <w:bookmarkStart w:id="33" w:name="список-литературы"/>
+    <w:p>
+      <w:pPr>
+        <w:pStyle w:val="Heading1"/>
+      </w:pPr>
+      <w:r>
+        <w:t xml:space="preserve">Список литературы</w:t>
+      </w:r>
+    </w:p>
+    <w:bookmarkStart w:id="32" w:name="refs"/>
+    <w:bookmarkEnd w:id="32"/>
+    <w:bookmarkEnd w:id="33"/>
     <w:sectPr/>
   </w:body>
 </w:document>

</xml_diff>